<commit_message>
big one coming through
</commit_message>
<xml_diff>
--- a/Website/Website.docx
+++ b/Website/Website.docx
@@ -17,7 +17,17 @@
           <w:b/>
           <w:sz w:val="32"/>
         </w:rPr>
-        <w:t>7. Website</w:t>
+        <w:t>24</w:t>
+      </w:r>
+      <w:bookmarkStart w:id="0" w:name="_GoBack"/>
+      <w:bookmarkEnd w:id="0"/>
+      <w:r>
+        <w:rPr>
+          <w:rFonts w:ascii="Arial" w:hAnsi="Arial"/>
+          <w:b/>
+          <w:sz w:val="32"/>
+        </w:rPr>
+        <w:t>. Website</w:t>
       </w:r>
     </w:p>
     <w:p>
@@ -397,8 +407,6 @@
         </w:rPr>
         <w:t>ftp://www.sketchysite.net:46/illegal_files/pirating/movies/Avengers_EndgamePrerelease_(4K)_Not_A_Virus.mkv</w:t>
       </w:r>
-      <w:bookmarkStart w:id="0" w:name="_GoBack"/>
-      <w:bookmarkEnd w:id="0"/>
     </w:p>
     <w:p>
       <w:pPr>

</xml_diff>